<commit_message>
V2 Rien ne fonctionne
</commit_message>
<xml_diff>
--- a/Projet camera robot/Journal de bord paul.docx
+++ b/Projet camera robot/Journal de bord paul.docx
@@ -29,6 +29,7 @@
     </w:p>
     <w:p>
       <w:pPr>
+        <w:jc w:val="center"/>
         <w:rPr>
           <w:b/>
           <w:u w:val="single"/>
@@ -156,6 +157,333 @@
       </w:r>
       <w:r>
         <w:t xml:space="preserve"> </w:t>
+      </w:r>
+    </w:p>
+    <w:p/>
+    <w:p>
+      <w:pPr>
+        <w:jc w:val="center"/>
+        <w:rPr>
+          <w:b/>
+          <w:u w:val="single"/>
+        </w:rPr>
+      </w:pPr>
+      <w:r>
+        <w:rPr>
+          <w:b/>
+          <w:u w:val="single"/>
+        </w:rPr>
+        <w:t>Jour 2</w:t>
+      </w:r>
+      <w:r>
+        <w:rPr>
+          <w:b/>
+          <w:u w:val="single"/>
+        </w:rPr>
+        <w:tab/>
+        <w:t>(17/11/2021)</w:t>
+      </w:r>
+      <w:r>
+        <w:rPr>
+          <w:b/>
+          <w:u w:val="single"/>
+        </w:rPr>
+        <w:t> :</w:t>
+      </w:r>
+    </w:p>
+    <w:p>
+      <w:pPr>
+        <w:rPr>
+          <w:b/>
+          <w:u w:val="single"/>
+        </w:rPr>
+      </w:pPr>
+    </w:p>
+    <w:p>
+      <w:pPr>
+        <w:rPr>
+          <w:b/>
+          <w:u w:val="single"/>
+        </w:rPr>
+      </w:pPr>
+      <w:r>
+        <w:rPr>
+          <w:b/>
+          <w:u w:val="single"/>
+        </w:rPr>
+        <w:t>Taches prévue :</w:t>
+      </w:r>
+    </w:p>
+    <w:p>
+      <w:r>
+        <w:t>Découverte de la méthode de communication</w:t>
+      </w:r>
+    </w:p>
+    <w:p>
+      <w:r>
+        <w:t>Utilisation de wireshark</w:t>
+      </w:r>
+    </w:p>
+    <w:p>
+      <w:pPr>
+        <w:rPr>
+          <w:b/>
+          <w:u w:val="single"/>
+        </w:rPr>
+      </w:pPr>
+      <w:r>
+        <w:rPr>
+          <w:b/>
+          <w:u w:val="single"/>
+        </w:rPr>
+        <w:t>Taches effectuée :</w:t>
+      </w:r>
+    </w:p>
+    <w:p>
+      <w:r>
+        <w:t>Découverte de l’adresse IP, et de son Port</w:t>
+      </w:r>
+    </w:p>
+    <w:p>
+      <w:r>
+        <w:t>Etude du code a utiliser pour l’application</w:t>
+      </w:r>
+    </w:p>
+    <w:p>
+      <w:pPr>
+        <w:rPr>
+          <w:b/>
+          <w:u w:val="single"/>
+        </w:rPr>
+      </w:pPr>
+      <w:r>
+        <w:rPr>
+          <w:b/>
+          <w:u w:val="single"/>
+        </w:rPr>
+        <w:t>Problème rencontré :</w:t>
+      </w:r>
+    </w:p>
+    <w:p>
+      <w:r>
+        <w:t>Changement de robot</w:t>
+      </w:r>
+    </w:p>
+    <w:p/>
+    <w:p/>
+    <w:p/>
+    <w:p/>
+    <w:p>
+      <w:pPr>
+        <w:jc w:val="center"/>
+        <w:rPr>
+          <w:b/>
+          <w:u w:val="single"/>
+        </w:rPr>
+      </w:pPr>
+      <w:r>
+        <w:rPr>
+          <w:b/>
+          <w:u w:val="single"/>
+        </w:rPr>
+        <w:t>Jour 3</w:t>
+      </w:r>
+      <w:r>
+        <w:rPr>
+          <w:b/>
+          <w:u w:val="single"/>
+        </w:rPr>
+        <w:tab/>
+        <w:t>(19/11/2021)</w:t>
+      </w:r>
+      <w:r>
+        <w:rPr>
+          <w:b/>
+          <w:u w:val="single"/>
+        </w:rPr>
+        <w:t> :</w:t>
+      </w:r>
+    </w:p>
+    <w:p>
+      <w:pPr>
+        <w:rPr>
+          <w:b/>
+          <w:u w:val="single"/>
+        </w:rPr>
+      </w:pPr>
+    </w:p>
+    <w:p>
+      <w:pPr>
+        <w:rPr>
+          <w:b/>
+          <w:u w:val="single"/>
+        </w:rPr>
+      </w:pPr>
+      <w:r>
+        <w:rPr>
+          <w:b/>
+          <w:u w:val="single"/>
+        </w:rPr>
+        <w:t>Taches prévue :</w:t>
+      </w:r>
+    </w:p>
+    <w:p>
+      <w:r>
+        <w:t>Utilisation des serv moteur</w:t>
+      </w:r>
+    </w:p>
+    <w:p>
+      <w:pPr>
+        <w:rPr>
+          <w:b/>
+          <w:u w:val="single"/>
+        </w:rPr>
+      </w:pPr>
+      <w:r>
+        <w:rPr>
+          <w:b/>
+          <w:u w:val="single"/>
+        </w:rPr>
+        <w:t>Taches effectuée :</w:t>
+      </w:r>
+    </w:p>
+    <w:p>
+      <w:r>
+        <w:t xml:space="preserve">Changement de </w:t>
+      </w:r>
+      <w:r>
+        <w:t>position des membres.</w:t>
+      </w:r>
+    </w:p>
+    <w:p/>
+    <w:p>
+      <w:pPr>
+        <w:rPr>
+          <w:b/>
+          <w:u w:val="single"/>
+        </w:rPr>
+      </w:pPr>
+      <w:r>
+        <w:rPr>
+          <w:b/>
+          <w:u w:val="single"/>
+        </w:rPr>
+        <w:t>Problème rencontré :</w:t>
+      </w:r>
+    </w:p>
+    <w:p>
+      <w:r>
+        <w:t>Problème d’identifiant sur l’un des membre du robot.</w:t>
+      </w:r>
+    </w:p>
+    <w:p/>
+    <w:p/>
+    <w:p/>
+    <w:p>
+      <w:pPr>
+        <w:jc w:val="center"/>
+        <w:rPr>
+          <w:b/>
+          <w:u w:val="single"/>
+        </w:rPr>
+      </w:pPr>
+      <w:r>
+        <w:rPr>
+          <w:b/>
+          <w:u w:val="single"/>
+        </w:rPr>
+        <w:t xml:space="preserve">Jour </w:t>
+      </w:r>
+      <w:r>
+        <w:rPr>
+          <w:b/>
+          <w:u w:val="single"/>
+        </w:rPr>
+        <w:t>4</w:t>
+      </w:r>
+      <w:r>
+        <w:rPr>
+          <w:b/>
+          <w:u w:val="single"/>
+        </w:rPr>
+        <w:tab/>
+        <w:t>(23/11/2021)</w:t>
+      </w:r>
+      <w:r>
+        <w:rPr>
+          <w:b/>
+          <w:u w:val="single"/>
+        </w:rPr>
+        <w:t> :</w:t>
+      </w:r>
+    </w:p>
+    <w:p>
+      <w:pPr>
+        <w:rPr>
+          <w:b/>
+          <w:u w:val="single"/>
+        </w:rPr>
+      </w:pPr>
+    </w:p>
+    <w:p>
+      <w:pPr>
+        <w:rPr>
+          <w:b/>
+          <w:u w:val="single"/>
+        </w:rPr>
+      </w:pPr>
+      <w:r>
+        <w:rPr>
+          <w:b/>
+          <w:u w:val="single"/>
+        </w:rPr>
+        <w:t>Taches prévue :</w:t>
+      </w:r>
+    </w:p>
+    <w:p>
+      <w:r>
+        <w:t>Attribution d’identifiant sur les membres</w:t>
+      </w:r>
+    </w:p>
+    <w:p>
+      <w:pPr>
+        <w:rPr>
+          <w:b/>
+          <w:u w:val="single"/>
+        </w:rPr>
+      </w:pPr>
+      <w:r>
+        <w:rPr>
+          <w:b/>
+          <w:u w:val="single"/>
+        </w:rPr>
+        <w:t>Taches effectuée :</w:t>
+      </w:r>
+    </w:p>
+    <w:p>
+      <w:r>
+        <w:t>Attribution des ID</w:t>
+      </w:r>
+    </w:p>
+    <w:p/>
+    <w:p>
+      <w:pPr>
+        <w:rPr>
+          <w:b/>
+          <w:u w:val="single"/>
+        </w:rPr>
+      </w:pPr>
+      <w:r>
+        <w:rPr>
+          <w:b/>
+          <w:u w:val="single"/>
+        </w:rPr>
+        <w:t>Problème rencontré :</w:t>
+      </w:r>
+    </w:p>
+    <w:p>
+      <w:r>
+        <w:t>Impossible de faire du cas par cas sur chacun des moteur</w:t>
       </w:r>
     </w:p>
     <w:p>

</xml_diff>